<commit_message>
fixed doc a little
</commit_message>
<xml_diff>
--- a/docs/Технічне завдання.docx
+++ b/docs/Технічне завдання.docx
@@ -149,7 +149,41 @@
           <w:szCs w:val="28"/>
           <w:lang w:val="en-US"/>
         </w:rPr>
-        <w:t>Glory to Ukraine</w:t>
+        <w:t>Glory</w:t>
+      </w:r>
+      <w:r>
+        <w:rPr>
+          <w:b/>
+          <w:sz w:val="28"/>
+          <w:szCs w:val="28"/>
+        </w:rPr>
+        <w:t xml:space="preserve"> </w:t>
+      </w:r>
+      <w:r>
+        <w:rPr>
+          <w:b/>
+          <w:sz w:val="28"/>
+          <w:szCs w:val="28"/>
+          <w:lang w:val="en-US"/>
+        </w:rPr>
+        <w:t>to</w:t>
+      </w:r>
+      <w:r>
+        <w:rPr>
+          <w:b/>
+          <w:sz w:val="28"/>
+          <w:szCs w:val="28"/>
+        </w:rPr>
+        <w:t xml:space="preserve"> </w:t>
+      </w:r>
+      <w:r>
+        <w:rPr>
+          <w:b/>
+          <w:sz w:val="28"/>
+          <w:szCs w:val="28"/>
+          <w:lang w:val="en-US"/>
+        </w:rPr>
+        <w:t>Ukraine</w:t>
       </w:r>
       <w:r>
         <w:rPr>
@@ -433,8 +467,18 @@
                 <w:sz w:val="28"/>
                 <w:szCs w:val="28"/>
               </w:rPr>
-              <w:t>Т.М. Заболотня</w:t>
-            </w:r>
+              <w:t xml:space="preserve">Т.М. </w:t>
+            </w:r>
+            <w:proofErr w:type="spellStart"/>
+            <w:r>
+              <w:rPr>
+                <w:color w:val="000000"/>
+                <w:sz w:val="28"/>
+                <w:szCs w:val="28"/>
+              </w:rPr>
+              <w:t>Заболотня</w:t>
+            </w:r>
+            <w:proofErr w:type="spellEnd"/>
           </w:p>
           <w:p>
             <w:pPr>
@@ -595,7 +639,7 @@
               <w:rPr>
                 <w:sz w:val="28"/>
                 <w:szCs w:val="28"/>
-                <w:lang w:val="en-US"/>
+                <w:lang w:val="ru-RU"/>
               </w:rPr>
               <w:t>3</w:t>
             </w:r>
@@ -842,6 +886,7 @@
               </w:rPr>
               <w:t xml:space="preserve">. </w:t>
             </w:r>
+            <w:proofErr w:type="spellStart"/>
             <w:r>
               <w:rPr>
                 <w:sz w:val="28"/>
@@ -849,6 +894,7 @@
               </w:rPr>
               <w:t>Якубишин</w:t>
             </w:r>
+            <w:proofErr w:type="spellEnd"/>
           </w:p>
         </w:tc>
       </w:tr>
@@ -1034,7 +1080,24 @@
           <w:szCs w:val="28"/>
         </w:rPr>
         <w:tab/>
-        <w:t>стор.</w:t>
+      </w:r>
+      <w:proofErr w:type="spellStart"/>
+      <w:r>
+        <w:rPr>
+          <w:color w:val="000000"/>
+          <w:sz w:val="28"/>
+          <w:szCs w:val="28"/>
+        </w:rPr>
+        <w:t>стор</w:t>
+      </w:r>
+      <w:proofErr w:type="spellEnd"/>
+      <w:r>
+        <w:rPr>
+          <w:color w:val="000000"/>
+          <w:sz w:val="28"/>
+          <w:szCs w:val="28"/>
+        </w:rPr>
+        <w:t>.</w:t>
       </w:r>
     </w:p>
     <w:p>
@@ -1571,15 +1634,7 @@
           <w:sz w:val="28"/>
           <w:szCs w:val="28"/>
         </w:rPr>
-        <w:t>рограмування» студентами ІІ курсу кафедри програмного забезпечення комп'ютерних систем Національного технічного університету України «Київський політе</w:t>
-      </w:r>
-      <w:r>
-        <w:rPr>
-          <w:color w:val="000000"/>
-          <w:sz w:val="28"/>
-          <w:szCs w:val="28"/>
-        </w:rPr>
-        <w:t xml:space="preserve">хнічний інститут </w:t>
+        <w:t xml:space="preserve">рограмування» студентами ІІ курсу кафедри програмного забезпечення комп'ютерних систем Національного технічного університету України «Київський політехнічний інститут </w:t>
       </w:r>
       <w:r>
         <w:rPr>
@@ -1676,20 +1731,57 @@
         </w:rPr>
         <w:t xml:space="preserve">є </w:t>
       </w:r>
+      <w:proofErr w:type="spellStart"/>
       <w:r>
         <w:rPr>
           <w:sz w:val="28"/>
           <w:szCs w:val="28"/>
           <w:lang w:val="ru-RU"/>
         </w:rPr>
-        <w:t>змогу поставити себе на м</w:t>
-      </w:r>
-      <w:r>
-        <w:rPr>
-          <w:sz w:val="28"/>
-          <w:szCs w:val="28"/>
-        </w:rPr>
-        <w:t>ісці захисників повітряного простору України</w:t>
+        <w:t>змогу</w:t>
+      </w:r>
+      <w:proofErr w:type="spellEnd"/>
+      <w:r>
+        <w:rPr>
+          <w:sz w:val="28"/>
+          <w:szCs w:val="28"/>
+          <w:lang w:val="ru-RU"/>
+        </w:rPr>
+        <w:t xml:space="preserve"> </w:t>
+      </w:r>
+      <w:proofErr w:type="spellStart"/>
+      <w:r>
+        <w:rPr>
+          <w:sz w:val="28"/>
+          <w:szCs w:val="28"/>
+          <w:lang w:val="ru-RU"/>
+        </w:rPr>
+        <w:t>поставити</w:t>
+      </w:r>
+      <w:proofErr w:type="spellEnd"/>
+      <w:r>
+        <w:rPr>
+          <w:sz w:val="28"/>
+          <w:szCs w:val="28"/>
+          <w:lang w:val="ru-RU"/>
+        </w:rPr>
+        <w:t xml:space="preserve"> себе на м</w:t>
+      </w:r>
+      <w:proofErr w:type="spellStart"/>
+      <w:r>
+        <w:rPr>
+          <w:sz w:val="28"/>
+          <w:szCs w:val="28"/>
+        </w:rPr>
+        <w:t>ісці</w:t>
+      </w:r>
+      <w:proofErr w:type="spellEnd"/>
+      <w:r>
+        <w:rPr>
+          <w:sz w:val="28"/>
+          <w:szCs w:val="28"/>
+        </w:rPr>
+        <w:t xml:space="preserve"> захисників повітряного простору України</w:t>
       </w:r>
       <w:r>
         <w:rPr>
@@ -1830,8 +1922,54 @@
           <w:szCs w:val="28"/>
           <w:lang w:val="ru-RU"/>
         </w:rPr>
-        <w:t>для збиття ворожого апарату</w:t>
-      </w:r>
+        <w:t xml:space="preserve">для </w:t>
+      </w:r>
+      <w:proofErr w:type="spellStart"/>
+      <w:r>
+        <w:rPr>
+          <w:sz w:val="28"/>
+          <w:szCs w:val="28"/>
+          <w:lang w:val="ru-RU"/>
+        </w:rPr>
+        <w:t>збиття</w:t>
+      </w:r>
+      <w:proofErr w:type="spellEnd"/>
+      <w:r>
+        <w:rPr>
+          <w:sz w:val="28"/>
+          <w:szCs w:val="28"/>
+          <w:lang w:val="ru-RU"/>
+        </w:rPr>
+        <w:t xml:space="preserve"> </w:t>
+      </w:r>
+      <w:proofErr w:type="spellStart"/>
+      <w:r>
+        <w:rPr>
+          <w:sz w:val="28"/>
+          <w:szCs w:val="28"/>
+          <w:lang w:val="ru-RU"/>
+        </w:rPr>
+        <w:t>ворожого</w:t>
+      </w:r>
+      <w:proofErr w:type="spellEnd"/>
+      <w:r>
+        <w:rPr>
+          <w:sz w:val="28"/>
+          <w:szCs w:val="28"/>
+          <w:lang w:val="ru-RU"/>
+        </w:rPr>
+        <w:t xml:space="preserve"> </w:t>
+      </w:r>
+      <w:proofErr w:type="spellStart"/>
+      <w:r>
+        <w:rPr>
+          <w:sz w:val="28"/>
+          <w:szCs w:val="28"/>
+          <w:lang w:val="ru-RU"/>
+        </w:rPr>
+        <w:t>апарату</w:t>
+      </w:r>
+      <w:proofErr w:type="spellEnd"/>
     </w:p>
     <w:p>
       <w:pPr>
@@ -1869,6 +2007,7 @@
         </w:rPr>
         <w:t xml:space="preserve">стан </w:t>
       </w:r>
+      <w:proofErr w:type="spellStart"/>
       <w:r>
         <w:rPr>
           <w:sz w:val="28"/>
@@ -1876,6 +2015,7 @@
         </w:rPr>
         <w:t>кільк</w:t>
       </w:r>
+      <w:proofErr w:type="spellEnd"/>
       <w:r>
         <w:rPr>
           <w:sz w:val="28"/>
@@ -1884,12 +2024,21 @@
         </w:rPr>
         <w:t>о</w:t>
       </w:r>
-      <w:r>
-        <w:rPr>
-          <w:sz w:val="28"/>
-          <w:szCs w:val="28"/>
-        </w:rPr>
-        <w:t>сті патронів</w:t>
+      <w:proofErr w:type="spellStart"/>
+      <w:r>
+        <w:rPr>
+          <w:sz w:val="28"/>
+          <w:szCs w:val="28"/>
+        </w:rPr>
+        <w:t>сті</w:t>
+      </w:r>
+      <w:proofErr w:type="spellEnd"/>
+      <w:r>
+        <w:rPr>
+          <w:sz w:val="28"/>
+          <w:szCs w:val="28"/>
+        </w:rPr>
+        <w:t xml:space="preserve"> патронів</w:t>
       </w:r>
       <w:r>
         <w:rPr>
@@ -1905,8 +2054,27 @@
           <w:szCs w:val="28"/>
           <w:lang w:val="ru-RU"/>
         </w:rPr>
-        <w:t>та ворожих ц</w:t>
-      </w:r>
+        <w:t xml:space="preserve">та </w:t>
+      </w:r>
+      <w:proofErr w:type="spellStart"/>
+      <w:r>
+        <w:rPr>
+          <w:sz w:val="28"/>
+          <w:szCs w:val="28"/>
+          <w:lang w:val="ru-RU"/>
+        </w:rPr>
+        <w:t>ворожих</w:t>
+      </w:r>
+      <w:proofErr w:type="spellEnd"/>
+      <w:r>
+        <w:rPr>
+          <w:sz w:val="28"/>
+          <w:szCs w:val="28"/>
+          <w:lang w:val="ru-RU"/>
+        </w:rPr>
+        <w:t xml:space="preserve"> ц</w:t>
+      </w:r>
+      <w:proofErr w:type="spellStart"/>
       <w:r>
         <w:rPr>
           <w:sz w:val="28"/>
@@ -1914,6 +2082,7 @@
         </w:rPr>
         <w:t>ілей</w:t>
       </w:r>
+      <w:proofErr w:type="spellEnd"/>
     </w:p>
     <w:p>
       <w:pPr>
@@ -1941,14 +2110,7 @@
           <w:sz w:val="28"/>
           <w:szCs w:val="28"/>
         </w:rPr>
-        <w:t xml:space="preserve">ознайомитися </w:t>
-      </w:r>
-      <w:r>
-        <w:rPr>
-          <w:sz w:val="28"/>
-          <w:szCs w:val="28"/>
-        </w:rPr>
-        <w:t>з ігровим процесом та особливостями кожного компоненту гри;</w:t>
+        <w:t>ознайомитися з ігровим процесом та особливостями кожного компоненту гри;</w:t>
       </w:r>
     </w:p>
     <w:p>
@@ -2113,6 +2275,7 @@
         </w:rPr>
         <w:t>’</w:t>
       </w:r>
+      <w:proofErr w:type="spellStart"/>
       <w:r>
         <w:rPr>
           <w:sz w:val="28"/>
@@ -2120,6 +2283,7 @@
         </w:rPr>
         <w:t>єктів</w:t>
       </w:r>
+      <w:proofErr w:type="spellEnd"/>
       <w:r>
         <w:rPr>
           <w:sz w:val="28"/>
@@ -2134,24 +2298,71 @@
           <w:szCs w:val="28"/>
           <w:lang w:val="ru-RU"/>
         </w:rPr>
-        <w:t xml:space="preserve">а ще й </w:t>
-      </w:r>
+        <w:t xml:space="preserve">а </w:t>
+      </w:r>
+      <w:proofErr w:type="spellStart"/>
       <w:r>
         <w:rPr>
           <w:sz w:val="28"/>
           <w:szCs w:val="28"/>
           <w:lang w:val="ru-RU"/>
         </w:rPr>
-        <w:t>про кількість патронів</w:t>
-      </w:r>
+        <w:t>ще</w:t>
+      </w:r>
+      <w:proofErr w:type="spellEnd"/>
       <w:r>
         <w:rPr>
           <w:sz w:val="28"/>
           <w:szCs w:val="28"/>
           <w:lang w:val="ru-RU"/>
         </w:rPr>
+        <w:t xml:space="preserve"> й </w:t>
+      </w:r>
+      <w:r>
+        <w:rPr>
+          <w:sz w:val="28"/>
+          <w:szCs w:val="28"/>
+          <w:lang w:val="ru-RU"/>
+        </w:rPr>
+        <w:t xml:space="preserve">про </w:t>
+      </w:r>
+      <w:proofErr w:type="spellStart"/>
+      <w:r>
+        <w:rPr>
+          <w:sz w:val="28"/>
+          <w:szCs w:val="28"/>
+          <w:lang w:val="ru-RU"/>
+        </w:rPr>
+        <w:t>кількість</w:t>
+      </w:r>
+      <w:proofErr w:type="spellEnd"/>
+      <w:r>
+        <w:rPr>
+          <w:sz w:val="28"/>
+          <w:szCs w:val="28"/>
+          <w:lang w:val="ru-RU"/>
+        </w:rPr>
+        <w:t xml:space="preserve"> </w:t>
+      </w:r>
+      <w:proofErr w:type="spellStart"/>
+      <w:r>
+        <w:rPr>
+          <w:sz w:val="28"/>
+          <w:szCs w:val="28"/>
+          <w:lang w:val="ru-RU"/>
+        </w:rPr>
+        <w:t>патронів</w:t>
+      </w:r>
+      <w:proofErr w:type="spellEnd"/>
+      <w:r>
+        <w:rPr>
+          <w:sz w:val="28"/>
+          <w:szCs w:val="28"/>
+          <w:lang w:val="ru-RU"/>
+        </w:rPr>
         <w:t xml:space="preserve">, </w:t>
       </w:r>
+      <w:proofErr w:type="spellStart"/>
       <w:r>
         <w:rPr>
           <w:sz w:val="28"/>
@@ -2168,6 +2379,7 @@
         </w:rPr>
         <w:t>и</w:t>
       </w:r>
+      <w:proofErr w:type="spellEnd"/>
       <w:r>
         <w:rPr>
           <w:sz w:val="28"/>
@@ -2214,15 +2426,9 @@
           <w:sz w:val="28"/>
           <w:szCs w:val="28"/>
         </w:rPr>
-        <w:t>Про</w:t>
-      </w:r>
-      <w:r>
-        <w:rPr>
-          <w:sz w:val="28"/>
-          <w:szCs w:val="28"/>
-        </w:rPr>
-        <w:t xml:space="preserve">грамне забезпечення повинне мати </w:t>
-      </w:r>
+        <w:t xml:space="preserve">Програмне забезпечення повинне мати </w:t>
+      </w:r>
+      <w:proofErr w:type="spellStart"/>
       <w:r>
         <w:rPr>
           <w:sz w:val="28"/>
@@ -2236,7 +2442,15 @@
           <w:sz w:val="28"/>
           <w:szCs w:val="28"/>
         </w:rPr>
-        <w:t xml:space="preserve">ілий графічний </w:t>
+        <w:t>ілий</w:t>
+      </w:r>
+      <w:proofErr w:type="spellEnd"/>
+      <w:r>
+        <w:rPr>
+          <w:sz w:val="28"/>
+          <w:szCs w:val="28"/>
+        </w:rPr>
+        <w:t xml:space="preserve"> графічний </w:t>
       </w:r>
       <w:r>
         <w:rPr>
@@ -2294,7 +2508,25 @@
           <w:sz w:val="28"/>
           <w:szCs w:val="28"/>
         </w:rPr>
-        <w:t>Операційна система MS Windows, Linux;</w:t>
+        <w:t xml:space="preserve">Операційна система MS Windows, </w:t>
+      </w:r>
+      <w:proofErr w:type="spellStart"/>
+      <w:r>
+        <w:rPr>
+          <w:color w:val="000000"/>
+          <w:sz w:val="28"/>
+          <w:szCs w:val="28"/>
+        </w:rPr>
+        <w:t>Linux</w:t>
+      </w:r>
+      <w:proofErr w:type="spellEnd"/>
+      <w:r>
+        <w:rPr>
+          <w:color w:val="000000"/>
+          <w:sz w:val="28"/>
+          <w:szCs w:val="28"/>
+        </w:rPr>
+        <w:t>;</w:t>
       </w:r>
     </w:p>
     <w:p>
@@ -2334,7 +2566,23 @@
           <w:sz w:val="28"/>
           <w:szCs w:val="28"/>
         </w:rPr>
-        <w:t xml:space="preserve">.NET Framework </w:t>
+        <w:t xml:space="preserve">.NET </w:t>
+      </w:r>
+      <w:proofErr w:type="spellStart"/>
+      <w:r>
+        <w:rPr>
+          <w:sz w:val="28"/>
+          <w:szCs w:val="28"/>
+        </w:rPr>
+        <w:t>Framework</w:t>
+      </w:r>
+      <w:proofErr w:type="spellEnd"/>
+      <w:r>
+        <w:rPr>
+          <w:sz w:val="28"/>
+          <w:szCs w:val="28"/>
+        </w:rPr>
+        <w:t xml:space="preserve"> </w:t>
       </w:r>
       <w:r>
         <w:rPr>
@@ -2419,7 +2667,6 @@
           <w:color w:val="000000"/>
           <w:sz w:val="28"/>
           <w:szCs w:val="28"/>
-          <w:lang/>
         </w:rPr>
       </w:pPr>
       <w:r>
@@ -2437,18 +2684,62 @@
           <w:color w:val="000000"/>
           <w:sz w:val="28"/>
           <w:szCs w:val="28"/>
-          <w:lang/>
         </w:rPr>
         <w:t> </w:t>
       </w:r>
-      <w:r>
-        <w:rPr>
-          <w:color w:val="000000"/>
-          <w:sz w:val="28"/>
-          <w:szCs w:val="28"/>
-          <w:lang/>
-        </w:rPr>
-        <w:t>Intel Pentium Dual-Core G620</w:t>
+      <w:proofErr w:type="spellStart"/>
+      <w:r>
+        <w:rPr>
+          <w:color w:val="000000"/>
+          <w:sz w:val="28"/>
+          <w:szCs w:val="28"/>
+        </w:rPr>
+        <w:t>Intel</w:t>
+      </w:r>
+      <w:proofErr w:type="spellEnd"/>
+      <w:r>
+        <w:rPr>
+          <w:color w:val="000000"/>
+          <w:sz w:val="28"/>
+          <w:szCs w:val="28"/>
+        </w:rPr>
+        <w:t xml:space="preserve"> </w:t>
+      </w:r>
+      <w:proofErr w:type="spellStart"/>
+      <w:r>
+        <w:rPr>
+          <w:color w:val="000000"/>
+          <w:sz w:val="28"/>
+          <w:szCs w:val="28"/>
+        </w:rPr>
+        <w:t>Pentium</w:t>
+      </w:r>
+      <w:proofErr w:type="spellEnd"/>
+      <w:r>
+        <w:rPr>
+          <w:color w:val="000000"/>
+          <w:sz w:val="28"/>
+          <w:szCs w:val="28"/>
+        </w:rPr>
+        <w:t xml:space="preserve"> </w:t>
+      </w:r>
+      <w:proofErr w:type="spellStart"/>
+      <w:r>
+        <w:rPr>
+          <w:color w:val="000000"/>
+          <w:sz w:val="28"/>
+          <w:szCs w:val="28"/>
+        </w:rPr>
+        <w:t>Dual-Core</w:t>
+      </w:r>
+      <w:proofErr w:type="spellEnd"/>
+      <w:r>
+        <w:rPr>
+          <w:color w:val="000000"/>
+          <w:sz w:val="28"/>
+          <w:szCs w:val="28"/>
+        </w:rPr>
+        <w:t xml:space="preserve"> G620</w:t>
       </w:r>
       <w:r>
         <w:rPr>
@@ -2568,7 +2859,26 @@
           <w:sz w:val="28"/>
           <w:szCs w:val="28"/>
         </w:rPr>
-        <w:t>0 Мбайт;</w:t>
+        <w:t xml:space="preserve">0 </w:t>
+      </w:r>
+      <w:proofErr w:type="spellStart"/>
+      <w:r>
+        <w:rPr>
+          <w:color w:val="000000"/>
+          <w:sz w:val="28"/>
+          <w:szCs w:val="28"/>
+        </w:rPr>
+        <w:t>Мбайт</w:t>
+      </w:r>
+      <w:proofErr w:type="spellEnd"/>
+      <w:r>
+        <w:rPr>
+          <w:color w:val="000000"/>
+          <w:sz w:val="28"/>
+          <w:szCs w:val="28"/>
+          <w:lang w:val="ru-RU"/>
+        </w:rPr>
+        <w:t>.</w:t>
       </w:r>
     </w:p>
     <w:p>
@@ -2809,7 +3119,16 @@
           <w:sz w:val="28"/>
           <w:szCs w:val="28"/>
         </w:rPr>
-        <w:t>в) діаграми реалізованих шаблонів про</w:t>
+        <w:t xml:space="preserve">в) діаграми реалізованих шаблонів </w:t>
+      </w:r>
+      <w:proofErr w:type="spellStart"/>
+      <w:r>
+        <w:rPr>
+          <w:color w:val="000000"/>
+          <w:sz w:val="28"/>
+          <w:szCs w:val="28"/>
+        </w:rPr>
+        <w:t>про</w:t>
       </w:r>
       <w:r>
         <w:rPr>
@@ -2824,7 +3143,16 @@
           <w:sz w:val="28"/>
           <w:szCs w:val="28"/>
         </w:rPr>
-        <w:t>ктування;</w:t>
+        <w:t>ктування</w:t>
+      </w:r>
+      <w:proofErr w:type="spellEnd"/>
+      <w:r>
+        <w:rPr>
+          <w:color w:val="000000"/>
+          <w:sz w:val="28"/>
+          <w:szCs w:val="28"/>
+        </w:rPr>
+        <w:t>;</w:t>
       </w:r>
     </w:p>
     <w:p>
@@ -3246,7 +3574,16 @@
                 <w:sz w:val="28"/>
                 <w:szCs w:val="28"/>
               </w:rPr>
-              <w:t>Вибір та дослідження методів створення програми, вибір відповідних структур даних та шаблонів про</w:t>
+              <w:t xml:space="preserve">Вибір та дослідження методів створення програми, вибір відповідних структур даних та шаблонів </w:t>
+            </w:r>
+            <w:proofErr w:type="spellStart"/>
+            <w:r>
+              <w:rPr>
+                <w:color w:val="000000"/>
+                <w:sz w:val="28"/>
+                <w:szCs w:val="28"/>
+              </w:rPr>
+              <w:t>про</w:t>
             </w:r>
             <w:r>
               <w:rPr>
@@ -3261,7 +3598,16 @@
                 <w:sz w:val="28"/>
                 <w:szCs w:val="28"/>
               </w:rPr>
-              <w:t>ктування. Перше узгодження з керівником.</w:t>
+              <w:t>ктування</w:t>
+            </w:r>
+            <w:proofErr w:type="spellEnd"/>
+            <w:r>
+              <w:rPr>
+                <w:color w:val="000000"/>
+                <w:sz w:val="28"/>
+                <w:szCs w:val="28"/>
+              </w:rPr>
+              <w:t>. Перше узгодження з керівником.</w:t>
             </w:r>
           </w:p>
         </w:tc>
@@ -3334,7 +3680,16 @@
                 <w:sz w:val="28"/>
                 <w:szCs w:val="28"/>
               </w:rPr>
-              <w:t>Доопрацювання структури модулів та класів з урахуванням пропозицій керівника. Про</w:t>
+              <w:t xml:space="preserve">Доопрацювання структури модулів та класів з урахуванням пропозицій керівника. </w:t>
+            </w:r>
+            <w:proofErr w:type="spellStart"/>
+            <w:r>
+              <w:rPr>
+                <w:color w:val="000000"/>
+                <w:sz w:val="28"/>
+                <w:szCs w:val="28"/>
+              </w:rPr>
+              <w:t>Про</w:t>
             </w:r>
             <w:r>
               <w:rPr>
@@ -3349,7 +3704,16 @@
                 <w:sz w:val="28"/>
                 <w:szCs w:val="28"/>
               </w:rPr>
-              <w:t>ктування інтерфейсу користувача.</w:t>
+              <w:t>ктування</w:t>
+            </w:r>
+            <w:proofErr w:type="spellEnd"/>
+            <w:r>
+              <w:rPr>
+                <w:color w:val="000000"/>
+                <w:sz w:val="28"/>
+                <w:szCs w:val="28"/>
+              </w:rPr>
+              <w:t xml:space="preserve"> інтерфейсу користувача.</w:t>
             </w:r>
           </w:p>
         </w:tc>
@@ -3450,7 +3814,16 @@
                 <w:szCs w:val="28"/>
               </w:rPr>
               <w:tab/>
-              <w:t>роботи програми та про</w:t>
+              <w:t xml:space="preserve">роботи програми та </w:t>
+            </w:r>
+            <w:proofErr w:type="spellStart"/>
+            <w:r>
+              <w:rPr>
+                <w:color w:val="000000"/>
+                <w:sz w:val="28"/>
+                <w:szCs w:val="28"/>
+              </w:rPr>
+              <w:t>про</w:t>
             </w:r>
             <w:r>
               <w:rPr>
@@ -3465,7 +3838,16 @@
                 <w:sz w:val="28"/>
                 <w:szCs w:val="28"/>
               </w:rPr>
-              <w:t>ктування інтерфейсу. Друге узгодження з керівником.</w:t>
+              <w:t>ктування</w:t>
+            </w:r>
+            <w:proofErr w:type="spellEnd"/>
+            <w:r>
+              <w:rPr>
+                <w:color w:val="000000"/>
+                <w:sz w:val="28"/>
+                <w:szCs w:val="28"/>
+              </w:rPr>
+              <w:t xml:space="preserve"> інтерфейсу. Друге узгодження з керівником.</w:t>
             </w:r>
           </w:p>
         </w:tc>
@@ -5006,6 +5388,7 @@
   <w:style w:type="character" w:default="1" w:styleId="a0">
     <w:name w:val="Default Paragraph Font"/>
     <w:uiPriority w:val="1"/>
+    <w:semiHidden/>
     <w:unhideWhenUsed/>
   </w:style>
   <w:style w:type="table" w:default="1" w:styleId="a1">
@@ -5081,12 +5464,6 @@
     <w:tblPr>
       <w:tblStyleRowBandSize w:val="1"/>
       <w:tblStyleColBandSize w:val="1"/>
-      <w:tblCellMar>
-        <w:top w:w="0" w:type="dxa"/>
-        <w:left w:w="0" w:type="dxa"/>
-        <w:bottom w:w="0" w:type="dxa"/>
-        <w:right w:w="0" w:type="dxa"/>
-      </w:tblCellMar>
     </w:tblPr>
   </w:style>
   <w:style w:type="table" w:customStyle="1" w:styleId="a6">
@@ -5094,12 +5471,6 @@
     <w:tblPr>
       <w:tblStyleRowBandSize w:val="1"/>
       <w:tblStyleColBandSize w:val="1"/>
-      <w:tblCellMar>
-        <w:top w:w="0" w:type="dxa"/>
-        <w:left w:w="0" w:type="dxa"/>
-        <w:bottom w:w="0" w:type="dxa"/>
-        <w:right w:w="0" w:type="dxa"/>
-      </w:tblCellMar>
     </w:tblPr>
   </w:style>
 </w:styles>

</xml_diff>